<commit_message>
hasta ejercicio 7 reto 02
</commit_message>
<xml_diff>
--- a/Hackaton10/jhuarez/MATERIAL ADICIONAL EJERCICIOS HACKATHON.docx
+++ b/Hackaton10/jhuarez/MATERIAL ADICIONAL EJERCICIOS HACKATHON.docx
@@ -124,10 +124,15 @@
         </w:numPr>
         <w:spacing w:lineRule="auto" w:line="288"/>
         <w:ind w:left="720" w:hanging="360"/>
-        <w:rPr/>
-      </w:pPr>
-      <w:r>
-        <w:rPr/>
+        <w:rPr>
+          <w:highlight w:val="none"/>
+          <w:shd w:fill="FFFF00" w:val="clear"/>
+        </w:rPr>
+      </w:pPr>
+      <w:r>
+        <w:rPr>
+          <w:shd w:fill="FFFF00" w:val="clear"/>
+        </w:rPr>
         <w:t>Crear una funcion que me retorne el tipo de valor entregado, invocar la función para los distintos tipos de js</w:t>
       </w:r>
     </w:p>
@@ -163,10 +168,15 @@
         </w:numPr>
         <w:spacing w:lineRule="auto" w:line="288"/>
         <w:ind w:left="720" w:hanging="360"/>
-        <w:rPr/>
-      </w:pPr>
-      <w:r>
-        <w:rPr/>
+        <w:rPr>
+          <w:highlight w:val="none"/>
+          <w:shd w:fill="FFFF00" w:val="clear"/>
+        </w:rPr>
+      </w:pPr>
+      <w:r>
+        <w:rPr>
+          <w:shd w:fill="FFFF00" w:val="clear"/>
+        </w:rPr>
         <w:t>Crear una función que reciba un array de valores y filtre los valores que no son string</w:t>
       </w:r>
     </w:p>
@@ -180,11 +190,15 @@
         </w:numPr>
         <w:spacing w:lineRule="auto" w:line="288"/>
         <w:ind w:left="720" w:hanging="360"/>
-        <w:rPr/>
-      </w:pPr>
-      <w:r>
-        <w:rPr>
-          <w:color w:val="252525"/>
+        <w:rPr>
+          <w:highlight w:val="none"/>
+          <w:shd w:fill="FFFF00" w:val="clear"/>
+        </w:rPr>
+      </w:pPr>
+      <w:r>
+        <w:rPr>
+          <w:color w:val="252525"/>
+          <w:shd w:fill="FFFF00" w:val="clear"/>
         </w:rPr>
         <w:t>Cree una función que tome una matriz de números y devuelva los números mínimos y máximos, en ese orden.</w:t>
       </w:r>
@@ -196,18 +210,17 @@
         <w:spacing w:lineRule="auto" w:line="288"/>
         <w:ind w:left="720" w:hanging="0"/>
         <w:rPr>
-          <w:rFonts w:ascii="Courier New" w:hAnsi="Courier New" w:eastAsia="Courier New" w:cs="Courier New"/>
+          <w:highlight w:val="none"/>
+          <w:shd w:fill="FFFF00" w:val="clear"/>
+        </w:rPr>
+      </w:pPr>
+      <w:r>
+        <w:rPr>
+          <w:rFonts w:eastAsia="Arial Unicode MS" w:cs="Arial Unicode MS" w:ascii="Arial Unicode MS" w:hAnsi="Arial Unicode MS"/>
           <w:color w:val="161C20"/>
           <w:sz w:val="18"/>
           <w:szCs w:val="18"/>
-        </w:rPr>
-      </w:pPr>
-      <w:r>
-        <w:rPr>
-          <w:rFonts w:eastAsia="Arial Unicode MS" w:cs="Arial Unicode MS" w:ascii="Arial Unicode MS" w:hAnsi="Arial Unicode MS"/>
-          <w:color w:val="161C20"/>
-          <w:sz w:val="18"/>
-          <w:szCs w:val="18"/>
+          <w:shd w:fill="FFFF00" w:val="clear"/>
         </w:rPr>
         <w:t>minMax([1, 2, 3, 4, 5]) ➞ [1, 5]</w:t>
       </w:r>
@@ -238,11 +251,15 @@
         </w:numPr>
         <w:spacing w:lineRule="auto" w:line="288"/>
         <w:ind w:left="720" w:hanging="360"/>
-        <w:rPr/>
-      </w:pPr>
-      <w:r>
-        <w:rPr>
-          <w:color w:val="252525"/>
+        <w:rPr>
+          <w:highlight w:val="none"/>
+          <w:shd w:fill="FFFF00" w:val="clear"/>
+        </w:rPr>
+      </w:pPr>
+      <w:r>
+        <w:rPr>
+          <w:color w:val="252525"/>
+          <w:shd w:fill="FFFF00" w:val="clear"/>
         </w:rPr>
         <w:t>Escriba una función que tome una matriz de 10 enteros (entre 0 y 9) y devuelva una cadena en forma de un número de teléfono.</w:t>
       </w:r>
@@ -254,18 +271,17 @@
         <w:spacing w:lineRule="auto" w:line="288"/>
         <w:ind w:left="720" w:hanging="0"/>
         <w:rPr>
-          <w:rFonts w:ascii="Courier New" w:hAnsi="Courier New" w:eastAsia="Courier New" w:cs="Courier New"/>
+          <w:highlight w:val="none"/>
+          <w:shd w:fill="FFFF00" w:val="clear"/>
+        </w:rPr>
+      </w:pPr>
+      <w:r>
+        <w:rPr>
+          <w:rFonts w:eastAsia="Arial Unicode MS" w:cs="Arial Unicode MS" w:ascii="Arial Unicode MS" w:hAnsi="Arial Unicode MS"/>
           <w:color w:val="161C20"/>
           <w:sz w:val="18"/>
           <w:szCs w:val="18"/>
-        </w:rPr>
-      </w:pPr>
-      <w:r>
-        <w:rPr>
-          <w:rFonts w:eastAsia="Arial Unicode MS" w:cs="Arial Unicode MS" w:ascii="Arial Unicode MS" w:hAnsi="Arial Unicode MS"/>
-          <w:color w:val="161C20"/>
-          <w:sz w:val="18"/>
-          <w:szCs w:val="18"/>
+          <w:shd w:fill="FFFF00" w:val="clear"/>
         </w:rPr>
         <w:t>formatPhoneNumber([1, 2, 3, 4, 5, 6, 7, 8, 9, 0]) ➞ "(123) 456-7890"</w:t>
       </w:r>

</xml_diff>

<commit_message>
ejercicio 18 y 19 completado
</commit_message>
<xml_diff>
--- a/Hackaton10/jhuarez/MATERIAL ADICIONAL EJERCICIOS HACKATHON.docx
+++ b/Hackaton10/jhuarez/MATERIAL ADICIONAL EJERCICIOS HACKATHON.docx
@@ -1312,34 +1312,29 @@
         <w:ind w:left="720" w:hanging="360"/>
         <w:rPr>
           <w:color w:val="252525"/>
-        </w:rPr>
-      </w:pPr>
-      <w:r>
-        <w:rPr>
-          <w:color w:val="252525"/>
-        </w:rPr>
-        <w:t>Cree una función que tome una matriz y d</w:t>
-      </w:r>
-      <w:bookmarkStart w:id="0" w:name="_GoBack"/>
-      <w:bookmarkEnd w:id="0"/>
-      <w:r>
-        <w:rPr>
-          <w:color w:val="252525"/>
-        </w:rPr>
-        <w:t>evuelva la diferencia entre los números más grandes y más pequeños.</w:t>
-      </w:r>
-    </w:p>
-    <w:p>
-      <w:pPr>
-        <w:pStyle w:val="3"/>
-        <w:pageBreakBefore w:val="0"/>
-        <w:spacing w:line="288" w:lineRule="auto"/>
-        <w:ind w:left="720" w:firstLine="0"/>
-        <w:rPr>
-          <w:rFonts w:ascii="Courier New" w:hAnsi="Courier New" w:eastAsia="Courier New" w:cs="Courier New"/>
-          <w:color w:val="161C20"/>
-          <w:sz w:val="21"/>
-          <w:szCs w:val="21"/>
+          <w:highlight w:val="yellow"/>
+        </w:rPr>
+      </w:pPr>
+      <w:r>
+        <w:rPr>
+          <w:color w:val="252525"/>
+          <w:highlight w:val="yellow"/>
+        </w:rPr>
+        <w:t>Cree una función que tome una matriz y devuelva la diferencia entre los números más grandes y más pequeños.</w:t>
+      </w:r>
+    </w:p>
+    <w:p>
+      <w:pPr>
+        <w:pStyle w:val="3"/>
+        <w:pageBreakBefore w:val="0"/>
+        <w:spacing w:line="288" w:lineRule="auto"/>
+        <w:ind w:left="720" w:firstLine="0"/>
+        <w:rPr>
+          <w:rFonts w:ascii="Courier New" w:hAnsi="Courier New" w:eastAsia="Courier New" w:cs="Courier New"/>
+          <w:color w:val="161C20"/>
+          <w:sz w:val="21"/>
+          <w:szCs w:val="21"/>
+          <w:highlight w:val="yellow"/>
         </w:rPr>
       </w:pPr>
       <w:r>
@@ -1348,6 +1343,7 @@
           <w:color w:val="161C20"/>
           <w:sz w:val="21"/>
           <w:szCs w:val="21"/>
+          <w:highlight w:val="yellow"/>
         </w:rPr>
         <w:t>diffMaxMin([10, 4, 1, 4, -10, -50, 32, 21]) ➞ 82</w:t>
       </w:r>
@@ -1363,14 +1359,16 @@
           <w:color w:val="161C20"/>
           <w:sz w:val="21"/>
           <w:szCs w:val="21"/>
-        </w:rPr>
-      </w:pPr>
-      <w:r>
-        <w:rPr>
-          <w:rFonts w:ascii="Courier New" w:hAnsi="Courier New" w:eastAsia="Courier New" w:cs="Courier New"/>
-          <w:color w:val="161C20"/>
-          <w:sz w:val="21"/>
-          <w:szCs w:val="21"/>
+          <w:highlight w:val="yellow"/>
+        </w:rPr>
+      </w:pPr>
+      <w:r>
+        <w:rPr>
+          <w:rFonts w:ascii="Courier New" w:hAnsi="Courier New" w:eastAsia="Courier New" w:cs="Courier New"/>
+          <w:color w:val="161C20"/>
+          <w:sz w:val="21"/>
+          <w:szCs w:val="21"/>
+          <w:highlight w:val="yellow"/>
         </w:rPr>
         <w:t>// Smallest number is -50, biggest is 32.</w:t>
       </w:r>
@@ -1398,11 +1396,14 @@
         <w:ind w:left="720" w:hanging="360"/>
         <w:rPr>
           <w:color w:val="252525"/>
-        </w:rPr>
-      </w:pPr>
-      <w:r>
-        <w:rPr>
-          <w:color w:val="252525"/>
+          <w:highlight w:val="yellow"/>
+        </w:rPr>
+      </w:pPr>
+      <w:bookmarkStart w:id="0" w:name="_GoBack"/>
+      <w:r>
+        <w:rPr>
+          <w:color w:val="252525"/>
+          <w:highlight w:val="yellow"/>
         </w:rPr>
         <w:t>Cree una función que filtre las cadenas de una matriz y devuelva una nueva matriz que solo contenga enteros.</w:t>
       </w:r>
@@ -1418,6 +1419,7 @@
           <w:color w:val="161C20"/>
           <w:sz w:val="21"/>
           <w:szCs w:val="21"/>
+          <w:highlight w:val="yellow"/>
         </w:rPr>
       </w:pPr>
       <w:r>
@@ -1426,10 +1428,12 @@
           <w:color w:val="161C20"/>
           <w:sz w:val="21"/>
           <w:szCs w:val="21"/>
+          <w:highlight w:val="yellow"/>
         </w:rPr>
         <w:t>filterList([1, 2, 3, "x", "y", 10]) ➞ [1, 2, 3, 10]</w:t>
       </w:r>
     </w:p>
+    <w:bookmarkEnd w:id="0"/>
     <w:p>
       <w:pPr>
         <w:pStyle w:val="3"/>

</xml_diff>